<commit_message>
ADD PARTE A VERSAO 1
</commit_message>
<xml_diff>
--- a/PARTE 1 - DESCRICAO DO PROBLEMA/a - Contexto Estrutura Organizacional Empresarial/Contexto e Requisitos do Sistema Estrutura Organizacional Empresarial.docx
+++ b/PARTE 1 - DESCRICAO DO PROBLEMA/a - Contexto Estrutura Organizacional Empresarial/Contexto e Requisitos do Sistema Estrutura Organizacional Empresarial.docx
@@ -35,12 +35,13 @@
     </w:p>
     <w:p>
       <w:pPr>
+        <w:jc w:val="both"/>
         <w:rPr>
           <w:b/>
           <w:bCs/>
           <w:i/>
           <w:iCs/>
-          <w:szCs w:val="20"/>
+          <w:shd w:val="clear" w:color="auto" w:fill="FFFFFF"/>
         </w:rPr>
       </w:pPr>
       <w:r>
@@ -51,9 +52,71 @@
           <w:iCs/>
           <w:shd w:val="clear" w:color="auto" w:fill="FFFFFF"/>
         </w:rPr>
-        <w:t>&lt;conter objetivo geral e específico</w:t>
-      </w:r>
-      <w:r>
+        <w:t>&lt;conter objetivo geral e específico do sistema que será construído (?)&gt;</w:t>
+      </w:r>
+    </w:p>
+    <w:p>
+      <w:pPr>
+        <w:jc w:val="both"/>
+        <w:rPr>
+          <w:shd w:val="clear" w:color="auto" w:fill="FFFFFF"/>
+        </w:rPr>
+      </w:pPr>
+      <w:r>
+        <w:rPr>
+          <w:shd w:val="clear" w:color="auto" w:fill="FFFFFF"/>
+        </w:rPr>
+        <w:t xml:space="preserve">Segundo Oliveira e </w:t>
+      </w:r>
+      <w:r>
+        <w:rPr>
+          <w:shd w:val="clear" w:color="auto" w:fill="FFFFFF"/>
+        </w:rPr>
+        <w:t>Rodrigues (</w:t>
+      </w:r>
+      <w:r>
+        <w:rPr>
+          <w:shd w:val="clear" w:color="auto" w:fill="FFFFFF"/>
+        </w:rPr>
+        <w:t xml:space="preserve">2004), as organizações </w:t>
+      </w:r>
+      <w:r>
+        <w:rPr>
+          <w:shd w:val="clear" w:color="auto" w:fill="FFFFFF"/>
+        </w:rPr>
+        <w:t>públicas</w:t>
+      </w:r>
+      <w:r>
+        <w:rPr>
+          <w:shd w:val="clear" w:color="auto" w:fill="FFFFFF"/>
+        </w:rPr>
+        <w:t xml:space="preserve"> e privadas começaram a perceber o valor que tem a sua disposição a partir de um grande volume de dados, e a </w:t>
+      </w:r>
+      <w:r>
+        <w:rPr>
+          <w:shd w:val="clear" w:color="auto" w:fill="FFFFFF"/>
+        </w:rPr>
+        <w:t>considerá-lo</w:t>
+      </w:r>
+      <w:r>
+        <w:rPr>
+          <w:shd w:val="clear" w:color="auto" w:fill="FFFFFF"/>
+        </w:rPr>
+        <w:t xml:space="preserve"> como algo bastante importante no aumento da produtividade, eficiência e competividade. Com isso, as informações devem estar cada vez mais integradas, fornecendo cada vez mais importância nas tomadas de decisões. O fato de uma empresa possuir um histórico de dados confiável representa um diferencial, para isso é necessário solucionar questões relacionadas a integração de esquemas. Tendo em vista esse panorama, este trabalho irá propor um modelo de implementação para o banco de dados que consistirá no histórico de valores assumido pelos dados, ou seja, irá representar uma opção a ser utilizada para o armazenamento evolutivo dos dados, fornecendo analises para extração de relatórios para o processo de tomada de decisão.</w:t>
+      </w:r>
+    </w:p>
+    <w:p>
+      <w:pPr>
+        <w:rPr>
+          <w:u w:val="single"/>
+          <w:shd w:val="clear" w:color="auto" w:fill="FFFFFF"/>
+        </w:rPr>
+      </w:pPr>
+      <w:bookmarkStart w:id="0" w:name="_GoBack"/>
+      <w:bookmarkEnd w:id="0"/>
+    </w:p>
+    <w:p>
+      <w:pPr>
         <w:rPr>
           <w:b/>
           <w:bCs/>
@@ -61,8 +124,7 @@
           <w:iCs/>
           <w:shd w:val="clear" w:color="auto" w:fill="FFFFFF"/>
         </w:rPr>
-        <w:t xml:space="preserve"> do sistema que será construído</w:t>
-      </w:r>
+      </w:pPr>
       <w:r>
         <w:rPr>
           <w:b/>
@@ -71,7 +133,7 @@
           <w:iCs/>
           <w:shd w:val="clear" w:color="auto" w:fill="FFFFFF"/>
         </w:rPr>
-        <w:t xml:space="preserve"> </w:t>
+        <w:t>&lt;</w:t>
       </w:r>
       <w:r>
         <w:rPr>
@@ -81,102 +143,9 @@
           <w:iCs/>
           <w:shd w:val="clear" w:color="auto" w:fill="FFFFFF"/>
         </w:rPr>
-        <w:t xml:space="preserve">(?)&gt; </w:t>
-      </w:r>
-      <w:r>
-        <w:rPr>
-          <w:shd w:val="clear" w:color="auto" w:fill="FFFFFF"/>
-        </w:rPr>
-        <w:t xml:space="preserve">O RH de uma empresa faz o controle </w:t>
-      </w:r>
-      <w:r>
-        <w:rPr>
-          <w:shd w:val="clear" w:color="auto" w:fill="FFFFFF"/>
-        </w:rPr>
-        <w:t>dos projetos</w:t>
-      </w:r>
-      <w:r>
-        <w:rPr>
-          <w:shd w:val="clear" w:color="auto" w:fill="FFFFFF"/>
-        </w:rPr>
-        <w:t xml:space="preserve"> de seus </w:t>
-      </w:r>
-      <w:r>
-        <w:rPr>
-          <w:shd w:val="clear" w:color="auto" w:fill="FFFFFF"/>
-        </w:rPr>
-        <w:t>times</w:t>
-      </w:r>
-      <w:r>
-        <w:rPr>
-          <w:shd w:val="clear" w:color="auto" w:fill="FFFFFF"/>
-        </w:rPr>
-        <w:t xml:space="preserve"> considerando as seguintes informações:</w:t>
-      </w:r>
-      <w:r>
-        <w:rPr>
-          <w:shd w:val="clear" w:color="auto" w:fill="FFFFFF"/>
-        </w:rPr>
         <w:t xml:space="preserve"> </w:t>
       </w:r>
       <w:r>
-        <w:rPr>
-          <w:shd w:val="clear" w:color="auto" w:fill="FFFFFF"/>
-        </w:rPr>
-        <w:t xml:space="preserve">Os funcionários possuem um cargo e, dentro desse cargo, um nível de conhecimento (júnior, pleno, sênior, especialista, </w:t>
-      </w:r>
-      <w:r>
-        <w:rPr>
-          <w:shd w:val="clear" w:color="auto" w:fill="FFFFFF"/>
-        </w:rPr>
-        <w:t>entre outros</w:t>
-      </w:r>
-      <w:r>
-        <w:rPr>
-          <w:shd w:val="clear" w:color="auto" w:fill="FFFFFF"/>
-        </w:rPr>
-        <w:t xml:space="preserve">). Fazem parte dos dados cadastrais dos funcionários: nome, data de admissão e salário atual. A cada vez que o funcionário muda de nível, </w:t>
-      </w:r>
-      <w:bookmarkStart w:id="0" w:name="_GoBack"/>
-      <w:bookmarkEnd w:id="0"/>
-      <w:r>
-        <w:rPr>
-          <w:shd w:val="clear" w:color="auto" w:fill="FFFFFF"/>
-        </w:rPr>
-        <w:t>cargo e/ou salário, é preciso guardar o histórico dessas alterações;</w:t>
-      </w:r>
-      <w:r>
-        <w:rPr>
-          <w:shd w:val="clear" w:color="auto" w:fill="FFFFFF"/>
-        </w:rPr>
-        <w:t xml:space="preserve"> </w:t>
-      </w:r>
-      <w:proofErr w:type="gramStart"/>
-      <w:r>
-        <w:rPr>
-          <w:shd w:val="clear" w:color="auto" w:fill="FFFFFF"/>
-        </w:rPr>
-        <w:t>Os</w:t>
-      </w:r>
-      <w:proofErr w:type="gramEnd"/>
-      <w:r>
-        <w:rPr>
-          <w:shd w:val="clear" w:color="auto" w:fill="FFFFFF"/>
-        </w:rPr>
-        <w:t xml:space="preserve"> funcionários fazem parte de uma equipe que é liderada por um único gestor direto;</w:t>
-      </w:r>
-      <w:r>
-        <w:t xml:space="preserve"> </w:t>
-      </w:r>
-      <w:r>
-        <w:rPr>
-          <w:shd w:val="clear" w:color="auto" w:fill="FFFFFF"/>
-        </w:rPr>
-        <w:t>Uma equipe pode trabalhar em vários projetos da empresa. Para cada projeto é preciso controlar a data de início, data de conclusão e o custo atual do projeto.</w:t>
-      </w:r>
-    </w:p>
-    <w:p>
-      <w:pPr>
         <w:rPr>
           <w:b/>
           <w:bCs/>
@@ -184,7 +153,8 @@
           <w:iCs/>
           <w:shd w:val="clear" w:color="auto" w:fill="FFFFFF"/>
         </w:rPr>
-      </w:pPr>
+        <w:t xml:space="preserve">o </w:t>
+      </w:r>
       <w:r>
         <w:rPr>
           <w:b/>
@@ -193,7 +163,7 @@
           <w:iCs/>
           <w:shd w:val="clear" w:color="auto" w:fill="FFFFFF"/>
         </w:rPr>
-        <w:t>&lt;</w:t>
+        <w:t>que o sistema quer resolver e como vai ser resolvido</w:t>
       </w:r>
       <w:r>
         <w:rPr>
@@ -203,8 +173,16 @@
           <w:iCs/>
           <w:shd w:val="clear" w:color="auto" w:fill="FFFFFF"/>
         </w:rPr>
-        <w:t>conter a problemática que o sistema quer resolver e como vai ser resolvido</w:t>
-      </w:r>
+        <w:t>?&gt;</w:t>
+      </w:r>
+    </w:p>
+    <w:p>
+      <w:pPr>
+        <w:jc w:val="both"/>
+        <w:rPr>
+          <w:shd w:val="clear" w:color="auto" w:fill="FFFFFF"/>
+        </w:rPr>
+      </w:pPr>
       <w:r>
         <w:rPr>
           <w:b/>
@@ -213,11 +191,272 @@
           <w:iCs/>
           <w:shd w:val="clear" w:color="auto" w:fill="FFFFFF"/>
         </w:rPr>
-        <w:t>?&gt;</w:t>
-      </w:r>
-    </w:p>
-    <w:p>
-      <w:pPr>
+        <w:t xml:space="preserve"> </w:t>
+      </w:r>
+      <w:r>
+        <w:rPr>
+          <w:shd w:val="clear" w:color="auto" w:fill="FFFFFF"/>
+        </w:rPr>
+        <w:t xml:space="preserve">O sistema </w:t>
+      </w:r>
+      <w:r>
+        <w:rPr>
+          <w:shd w:val="clear" w:color="auto" w:fill="FFFFFF"/>
+        </w:rPr>
+        <w:t>facilitará</w:t>
+      </w:r>
+      <w:r>
+        <w:rPr>
+          <w:shd w:val="clear" w:color="auto" w:fill="FFFFFF"/>
+        </w:rPr>
+        <w:t xml:space="preserve"> a busca de registros dos projetos para extrair relatórios para controle dessa empresa. O projeto será divido em três partes, front-</w:t>
+      </w:r>
+      <w:proofErr w:type="spellStart"/>
+      <w:r>
+        <w:rPr>
+          <w:shd w:val="clear" w:color="auto" w:fill="FFFFFF"/>
+        </w:rPr>
+        <w:t>end</w:t>
+      </w:r>
+      <w:proofErr w:type="spellEnd"/>
+      <w:r>
+        <w:rPr>
+          <w:shd w:val="clear" w:color="auto" w:fill="FFFFFF"/>
+        </w:rPr>
+        <w:t xml:space="preserve">, </w:t>
+      </w:r>
+      <w:proofErr w:type="spellStart"/>
+      <w:r>
+        <w:rPr>
+          <w:shd w:val="clear" w:color="auto" w:fill="FFFFFF"/>
+        </w:rPr>
+        <w:t>back-end</w:t>
+      </w:r>
+      <w:proofErr w:type="spellEnd"/>
+      <w:r>
+        <w:rPr>
+          <w:shd w:val="clear" w:color="auto" w:fill="FFFFFF"/>
+        </w:rPr>
+        <w:t xml:space="preserve"> e banco de dados e deverá conter </w:t>
+      </w:r>
+      <w:r>
+        <w:rPr>
+          <w:shd w:val="clear" w:color="auto" w:fill="FFFFFF"/>
+        </w:rPr>
+        <w:t>em seu front-</w:t>
+      </w:r>
+      <w:proofErr w:type="spellStart"/>
+      <w:r>
+        <w:rPr>
+          <w:shd w:val="clear" w:color="auto" w:fill="FFFFFF"/>
+        </w:rPr>
+        <w:t>end</w:t>
+      </w:r>
+      <w:proofErr w:type="spellEnd"/>
+      <w:r>
+        <w:rPr>
+          <w:shd w:val="clear" w:color="auto" w:fill="FFFFFF"/>
+        </w:rPr>
+        <w:t xml:space="preserve"> uma tela de </w:t>
+      </w:r>
+      <w:r>
+        <w:rPr>
+          <w:shd w:val="clear" w:color="auto" w:fill="FFFFFF"/>
+        </w:rPr>
+        <w:t>c</w:t>
+      </w:r>
+      <w:r>
+        <w:rPr>
+          <w:shd w:val="clear" w:color="auto" w:fill="FFFFFF"/>
+        </w:rPr>
+        <w:t>adastro de administrador</w:t>
+      </w:r>
+      <w:r>
+        <w:rPr>
+          <w:shd w:val="clear" w:color="auto" w:fill="FFFFFF"/>
+        </w:rPr>
+        <w:t xml:space="preserve"> </w:t>
+      </w:r>
+      <w:r>
+        <w:rPr>
+          <w:shd w:val="clear" w:color="auto" w:fill="FFFFFF"/>
+        </w:rPr>
+        <w:t xml:space="preserve">( Diretoria e </w:t>
+      </w:r>
+      <w:r>
+        <w:rPr>
+          <w:shd w:val="clear" w:color="auto" w:fill="FFFFFF"/>
+        </w:rPr>
+        <w:t>G</w:t>
+      </w:r>
+      <w:r>
+        <w:rPr>
+          <w:shd w:val="clear" w:color="auto" w:fill="FFFFFF"/>
+        </w:rPr>
+        <w:t>erente) – criar login, definir permissão</w:t>
+      </w:r>
+      <w:r>
+        <w:rPr>
+          <w:shd w:val="clear" w:color="auto" w:fill="FFFFFF"/>
+        </w:rPr>
+        <w:t xml:space="preserve"> aos </w:t>
+      </w:r>
+      <w:r>
+        <w:rPr>
+          <w:shd w:val="clear" w:color="auto" w:fill="FFFFFF"/>
+        </w:rPr>
+        <w:t>usuários</w:t>
+      </w:r>
+      <w:r>
+        <w:rPr>
+          <w:shd w:val="clear" w:color="auto" w:fill="FFFFFF"/>
+        </w:rPr>
+        <w:t>, criar projeto, venda, cliente</w:t>
+      </w:r>
+      <w:r>
+        <w:rPr>
+          <w:shd w:val="clear" w:color="auto" w:fill="FFFFFF"/>
+        </w:rPr>
+        <w:t xml:space="preserve">; </w:t>
+      </w:r>
+      <w:r>
+        <w:rPr>
+          <w:shd w:val="clear" w:color="auto" w:fill="FFFFFF"/>
+        </w:rPr>
+        <w:t xml:space="preserve">Consultar e inserir dados dos projetos </w:t>
+      </w:r>
+      <w:r>
+        <w:rPr>
+          <w:shd w:val="clear" w:color="auto" w:fill="FFFFFF"/>
+        </w:rPr>
+        <w:t xml:space="preserve">já existentes (especialista e </w:t>
+      </w:r>
+      <w:proofErr w:type="spellStart"/>
+      <w:r>
+        <w:rPr>
+          <w:shd w:val="clear" w:color="auto" w:fill="FFFFFF"/>
+        </w:rPr>
+        <w:t>techlead</w:t>
+      </w:r>
+      <w:proofErr w:type="spellEnd"/>
+      <w:r>
+        <w:rPr>
+          <w:shd w:val="clear" w:color="auto" w:fill="FFFFFF"/>
+        </w:rPr>
+        <w:t>)</w:t>
+      </w:r>
+      <w:r>
+        <w:rPr>
+          <w:shd w:val="clear" w:color="auto" w:fill="FFFFFF"/>
+        </w:rPr>
+        <w:t xml:space="preserve">,  </w:t>
+      </w:r>
+      <w:r>
+        <w:rPr>
+          <w:shd w:val="clear" w:color="auto" w:fill="FFFFFF"/>
+        </w:rPr>
+        <w:t>Visualiza e busca ( outros membros do time: sênior, pleno)</w:t>
+      </w:r>
+      <w:r>
+        <w:rPr>
+          <w:shd w:val="clear" w:color="auto" w:fill="FFFFFF"/>
+        </w:rPr>
+        <w:t xml:space="preserve">. Será desenvolvido no </w:t>
+      </w:r>
+      <w:proofErr w:type="spellStart"/>
+      <w:r>
+        <w:rPr>
+          <w:shd w:val="clear" w:color="auto" w:fill="FFFFFF"/>
+        </w:rPr>
+        <w:t>back-</w:t>
+      </w:r>
+      <w:r>
+        <w:rPr>
+          <w:shd w:val="clear" w:color="auto" w:fill="FFFFFF"/>
+        </w:rPr>
+        <w:t>end</w:t>
+      </w:r>
+      <w:proofErr w:type="spellEnd"/>
+      <w:r>
+        <w:rPr>
+          <w:shd w:val="clear" w:color="auto" w:fill="FFFFFF"/>
+        </w:rPr>
+        <w:t xml:space="preserve"> toda</w:t>
+      </w:r>
+      <w:r>
+        <w:rPr>
+          <w:shd w:val="clear" w:color="auto" w:fill="FFFFFF"/>
+        </w:rPr>
+        <w:t xml:space="preserve"> a parte de conexão com banco, </w:t>
+      </w:r>
+      <w:r>
+        <w:rPr>
+          <w:shd w:val="clear" w:color="auto" w:fill="FFFFFF"/>
+        </w:rPr>
+        <w:t>consultas</w:t>
+      </w:r>
+      <w:r>
+        <w:rPr>
+          <w:shd w:val="clear" w:color="auto" w:fill="FFFFFF"/>
+        </w:rPr>
+        <w:t xml:space="preserve"> de busca e </w:t>
+      </w:r>
+      <w:r>
+        <w:rPr>
+          <w:shd w:val="clear" w:color="auto" w:fill="FFFFFF"/>
+        </w:rPr>
+        <w:t xml:space="preserve">visualização; </w:t>
+      </w:r>
+      <w:proofErr w:type="gramStart"/>
+      <w:r>
+        <w:rPr>
+          <w:shd w:val="clear" w:color="auto" w:fill="FFFFFF"/>
+        </w:rPr>
+        <w:t>No</w:t>
+      </w:r>
+      <w:proofErr w:type="gramEnd"/>
+      <w:r>
+        <w:rPr>
+          <w:shd w:val="clear" w:color="auto" w:fill="FFFFFF"/>
+        </w:rPr>
+        <w:t xml:space="preserve"> banco de dados estará sendo alimentado com </w:t>
+      </w:r>
+      <w:proofErr w:type="spellStart"/>
+      <w:r>
+        <w:rPr>
+          <w:shd w:val="clear" w:color="auto" w:fill="FFFFFF"/>
+        </w:rPr>
+        <w:t>inserts</w:t>
+      </w:r>
+      <w:proofErr w:type="spellEnd"/>
+      <w:r>
+        <w:rPr>
+          <w:shd w:val="clear" w:color="auto" w:fill="FFFFFF"/>
+        </w:rPr>
+        <w:t xml:space="preserve"> e criação das tabelas dos funcionários, time</w:t>
+      </w:r>
+      <w:r>
+        <w:rPr>
+          <w:shd w:val="clear" w:color="auto" w:fill="FFFFFF"/>
+        </w:rPr>
+        <w:t>s</w:t>
+      </w:r>
+      <w:r>
+        <w:rPr>
+          <w:shd w:val="clear" w:color="auto" w:fill="FFFFFF"/>
+        </w:rPr>
+        <w:t>, projetos, níveis de conhecimento, cargo</w:t>
+      </w:r>
+      <w:r>
+        <w:rPr>
+          <w:shd w:val="clear" w:color="auto" w:fill="FFFFFF"/>
+        </w:rPr>
+        <w:t xml:space="preserve"> etc. </w:t>
+      </w:r>
+    </w:p>
+    <w:p>
+      <w:pPr>
+        <w:jc w:val="both"/>
         <w:rPr>
           <w:b/>
           <w:bCs/>
@@ -226,7 +465,9 @@
           <w:shd w:val="clear" w:color="auto" w:fill="FFFFFF"/>
         </w:rPr>
       </w:pPr>
-      <w:r>
+    </w:p>
+    <w:p>
+      <w:pPr>
         <w:rPr>
           <w:b/>
           <w:bCs/>
@@ -234,8 +475,7 @@
           <w:iCs/>
           <w:shd w:val="clear" w:color="auto" w:fill="FFFFFF"/>
         </w:rPr>
-        <w:t xml:space="preserve">&lt;conter </w:t>
-      </w:r>
+      </w:pPr>
       <w:r>
         <w:rPr>
           <w:b/>
@@ -244,11 +484,9 @@
           <w:iCs/>
           <w:shd w:val="clear" w:color="auto" w:fill="FFFFFF"/>
         </w:rPr>
-        <w:t>os requisitos do sistema&gt;</w:t>
-      </w:r>
-    </w:p>
-    <w:p>
-      <w:pPr>
+        <w:t xml:space="preserve">&lt;conter </w:t>
+      </w:r>
+      <w:r>
         <w:rPr>
           <w:b/>
           <w:bCs/>
@@ -256,8 +494,96 @@
           <w:iCs/>
           <w:shd w:val="clear" w:color="auto" w:fill="FFFFFF"/>
         </w:rPr>
-      </w:pPr>
-      <w:r>
+        <w:t>os requisitos do sistema&gt;</w:t>
+      </w:r>
+    </w:p>
+    <w:p>
+      <w:pPr>
+        <w:jc w:val="both"/>
+        <w:rPr>
+          <w:shd w:val="clear" w:color="auto" w:fill="FFFFFF"/>
+        </w:rPr>
+      </w:pPr>
+      <w:r>
+        <w:rPr>
+          <w:shd w:val="clear" w:color="auto" w:fill="FFFFFF"/>
+        </w:rPr>
+        <w:t>Uma</w:t>
+      </w:r>
+      <w:r>
+        <w:rPr>
+          <w:shd w:val="clear" w:color="auto" w:fill="FFFFFF"/>
+        </w:rPr>
+        <w:t xml:space="preserve"> </w:t>
+      </w:r>
+      <w:r>
+        <w:rPr>
+          <w:shd w:val="clear" w:color="auto" w:fill="FFFFFF"/>
+        </w:rPr>
+        <w:t xml:space="preserve">empresa de médio porte </w:t>
+      </w:r>
+      <w:r>
+        <w:rPr>
+          <w:shd w:val="clear" w:color="auto" w:fill="FFFFFF"/>
+        </w:rPr>
+        <w:t xml:space="preserve"> </w:t>
+      </w:r>
+      <w:r>
+        <w:rPr>
+          <w:shd w:val="clear" w:color="auto" w:fill="FFFFFF"/>
+        </w:rPr>
+        <w:t>de desenvolvimento</w:t>
+      </w:r>
+      <w:r>
+        <w:rPr>
+          <w:shd w:val="clear" w:color="auto" w:fill="FFFFFF"/>
+        </w:rPr>
+        <w:t xml:space="preserve"> com seu escritório localizado em uma única região e sem filiais</w:t>
+      </w:r>
+      <w:r>
+        <w:rPr>
+          <w:shd w:val="clear" w:color="auto" w:fill="FFFFFF"/>
+        </w:rPr>
+        <w:t>,</w:t>
+      </w:r>
+      <w:r>
+        <w:rPr>
+          <w:shd w:val="clear" w:color="auto" w:fill="FFFFFF"/>
+        </w:rPr>
+        <w:t xml:space="preserve"> </w:t>
+      </w:r>
+      <w:r>
+        <w:rPr>
+          <w:shd w:val="clear" w:color="auto" w:fill="FFFFFF"/>
+        </w:rPr>
+        <w:t xml:space="preserve">faz o controle dos projetos de seus times considerando as seguintes informações: Os funcionários possuem um cargo e, dentro desse cargo, um nível de conhecimento (júnior, pleno, sênior, especialista, entre outros). Fazem parte dos dados cadastrais dos funcionários: nome, data de admissão e salário atual. A cada vez que o funcionário muda de nível, cargo e/ou salário, é preciso guardar o histórico dessas alterações; </w:t>
+      </w:r>
+      <w:proofErr w:type="gramStart"/>
+      <w:r>
+        <w:rPr>
+          <w:shd w:val="clear" w:color="auto" w:fill="FFFFFF"/>
+        </w:rPr>
+        <w:t>Os</w:t>
+      </w:r>
+      <w:proofErr w:type="gramEnd"/>
+      <w:r>
+        <w:rPr>
+          <w:shd w:val="clear" w:color="auto" w:fill="FFFFFF"/>
+        </w:rPr>
+        <w:t xml:space="preserve"> funcionários fazem parte de uma equipe que é liderada por um único gestor direto;</w:t>
+      </w:r>
+      <w:r>
+        <w:t xml:space="preserve"> </w:t>
+      </w:r>
+      <w:r>
+        <w:rPr>
+          <w:shd w:val="clear" w:color="auto" w:fill="FFFFFF"/>
+        </w:rPr>
+        <w:t>Uma equipe pode trabalhar em vários projetos da empresa. Para cada projeto é preciso controlar a data de início, data de conclusão e o custo atual do projeto.</w:t>
+      </w:r>
+    </w:p>
+    <w:p>
+      <w:pPr>
         <w:rPr>
           <w:b/>
           <w:bCs/>
@@ -265,6 +591,26 @@
           <w:iCs/>
           <w:shd w:val="clear" w:color="auto" w:fill="FFFFFF"/>
         </w:rPr>
+      </w:pPr>
+    </w:p>
+    <w:p>
+      <w:pPr>
+        <w:rPr>
+          <w:b/>
+          <w:bCs/>
+          <w:i/>
+          <w:iCs/>
+          <w:shd w:val="clear" w:color="auto" w:fill="FFFFFF"/>
+        </w:rPr>
+      </w:pPr>
+      <w:r>
+        <w:rPr>
+          <w:b/>
+          <w:bCs/>
+          <w:i/>
+          <w:iCs/>
+          <w:shd w:val="clear" w:color="auto" w:fill="FFFFFF"/>
+        </w:rPr>
         <w:t>&lt;características do sistema?&gt;</w:t>
       </w:r>
     </w:p>
@@ -278,6 +624,141 @@
         <w:rPr>
           <w:shd w:val="clear" w:color="auto" w:fill="FFFFFF"/>
         </w:rPr>
+        <w:t xml:space="preserve">A característica do sistema será </w:t>
+      </w:r>
+      <w:proofErr w:type="gramStart"/>
+      <w:r>
+        <w:rPr>
+          <w:shd w:val="clear" w:color="auto" w:fill="FFFFFF"/>
+        </w:rPr>
+        <w:t>desenvolvido</w:t>
+      </w:r>
+      <w:proofErr w:type="gramEnd"/>
+      <w:r>
+        <w:rPr>
+          <w:shd w:val="clear" w:color="auto" w:fill="FFFFFF"/>
+        </w:rPr>
+        <w:t xml:space="preserve"> para dispositivo mobile. O framework que será utilizado para o front-</w:t>
+      </w:r>
+      <w:proofErr w:type="spellStart"/>
+      <w:r>
+        <w:rPr>
+          <w:shd w:val="clear" w:color="auto" w:fill="FFFFFF"/>
+        </w:rPr>
+        <w:t>end</w:t>
+      </w:r>
+      <w:proofErr w:type="spellEnd"/>
+      <w:r>
+        <w:rPr>
+          <w:shd w:val="clear" w:color="auto" w:fill="FFFFFF"/>
+        </w:rPr>
+        <w:t xml:space="preserve"> é o </w:t>
+      </w:r>
+      <w:proofErr w:type="spellStart"/>
+      <w:r>
+        <w:rPr>
+          <w:shd w:val="clear" w:color="auto" w:fill="FFFFFF"/>
+        </w:rPr>
+        <w:t>flutter</w:t>
+      </w:r>
+      <w:proofErr w:type="spellEnd"/>
+      <w:r>
+        <w:rPr>
+          <w:shd w:val="clear" w:color="auto" w:fill="FFFFFF"/>
+        </w:rPr>
+        <w:t xml:space="preserve"> com integração ao </w:t>
+      </w:r>
+      <w:proofErr w:type="spellStart"/>
+      <w:r>
+        <w:rPr>
+          <w:shd w:val="clear" w:color="auto" w:fill="FFFFFF"/>
+        </w:rPr>
+        <w:t>back-end</w:t>
+      </w:r>
+      <w:proofErr w:type="spellEnd"/>
+      <w:r>
+        <w:rPr>
+          <w:shd w:val="clear" w:color="auto" w:fill="FFFFFF"/>
+        </w:rPr>
+        <w:t xml:space="preserve"> </w:t>
+      </w:r>
+      <w:r>
+        <w:rPr>
+          <w:shd w:val="clear" w:color="auto" w:fill="FFFFFF"/>
+        </w:rPr>
+        <w:t>será desenvolvido em JAVA</w:t>
+      </w:r>
+      <w:r>
+        <w:rPr>
+          <w:shd w:val="clear" w:color="auto" w:fill="FFFFFF"/>
+        </w:rPr>
+        <w:t xml:space="preserve"> e o </w:t>
+      </w:r>
+      <w:r>
+        <w:rPr>
+          <w:shd w:val="clear" w:color="auto" w:fill="FFFFFF"/>
+        </w:rPr>
+        <w:t xml:space="preserve">sistema de gerenciamento de banco de dados será o </w:t>
+      </w:r>
+      <w:proofErr w:type="spellStart"/>
+      <w:r>
+        <w:rPr>
+          <w:shd w:val="clear" w:color="auto" w:fill="FFFFFF"/>
+        </w:rPr>
+        <w:t>Postgresql</w:t>
+      </w:r>
+      <w:proofErr w:type="spellEnd"/>
+      <w:r>
+        <w:rPr>
+          <w:shd w:val="clear" w:color="auto" w:fill="FFFFFF"/>
+        </w:rPr>
+        <w:t>. Para modelagem dos dados usaremos o Erwin.</w:t>
+      </w:r>
+    </w:p>
+    <w:p>
+      <w:pPr>
+        <w:rPr>
+          <w:shd w:val="clear" w:color="auto" w:fill="FFFFFF"/>
+        </w:rPr>
+      </w:pPr>
+    </w:p>
+    <w:p>
+      <w:pPr>
+        <w:rPr>
+          <w:shd w:val="clear" w:color="auto" w:fill="FFFFFF"/>
+        </w:rPr>
+      </w:pPr>
+    </w:p>
+    <w:p>
+      <w:pPr>
+        <w:rPr>
+          <w:shd w:val="clear" w:color="auto" w:fill="FFFFFF"/>
+        </w:rPr>
+      </w:pPr>
+    </w:p>
+    <w:p>
+      <w:pPr>
+        <w:rPr>
+          <w:b/>
+          <w:bCs/>
+          <w:shd w:val="clear" w:color="auto" w:fill="FFFFFF"/>
+        </w:rPr>
+      </w:pPr>
+    </w:p>
+    <w:p>
+      <w:pPr>
+        <w:rPr>
+          <w:b/>
+          <w:bCs/>
+          <w:shd w:val="clear" w:color="auto" w:fill="FFFFFF"/>
+        </w:rPr>
+      </w:pPr>
+      <w:r>
+        <w:rPr>
+          <w:b/>
+          <w:bCs/>
+          <w:shd w:val="clear" w:color="auto" w:fill="FFFFFF"/>
+        </w:rPr>
         <w:t>ENTIDADES</w:t>
       </w:r>
     </w:p>
@@ -285,144 +766,1040 @@
       <w:pPr>
         <w:rPr>
           <w:shd w:val="clear" w:color="auto" w:fill="FFFFFF"/>
-        </w:rPr>
-      </w:pPr>
-      <w:r>
-        <w:rPr>
-          <w:shd w:val="clear" w:color="auto" w:fill="FFFFFF"/>
+          <w:lang w:val="en-US"/>
+        </w:rPr>
+      </w:pPr>
+      <w:r>
+        <w:rPr>
+          <w:shd w:val="clear" w:color="auto" w:fill="FFFFFF"/>
+          <w:lang w:val="en-US"/>
         </w:rPr>
         <w:t>Project</w:t>
       </w:r>
-    </w:p>
-    <w:p>
-      <w:proofErr w:type="spellStart"/>
-      <w:r>
+      <w:r>
+        <w:rPr>
+          <w:shd w:val="clear" w:color="auto" w:fill="FFFFFF"/>
+          <w:lang w:val="en-US"/>
+        </w:rPr>
+        <w:t xml:space="preserve"> (</w:t>
+      </w:r>
+      <w:proofErr w:type="spellStart"/>
+      <w:r>
+        <w:rPr>
+          <w:shd w:val="clear" w:color="auto" w:fill="FFFFFF"/>
+          <w:lang w:val="en-US"/>
+        </w:rPr>
+        <w:t>idt_project</w:t>
+      </w:r>
+      <w:proofErr w:type="spellEnd"/>
+      <w:r>
+        <w:rPr>
+          <w:shd w:val="clear" w:color="auto" w:fill="FFFFFF"/>
+          <w:lang w:val="en-US"/>
+        </w:rPr>
+        <w:t xml:space="preserve">, </w:t>
+      </w:r>
+      <w:proofErr w:type="spellStart"/>
+      <w:r>
+        <w:rPr>
+          <w:shd w:val="clear" w:color="auto" w:fill="FFFFFF"/>
+          <w:lang w:val="en-US"/>
+        </w:rPr>
+        <w:t>i</w:t>
+      </w:r>
+      <w:r>
+        <w:rPr>
+          <w:shd w:val="clear" w:color="auto" w:fill="FFFFFF"/>
+          <w:lang w:val="en-US"/>
+        </w:rPr>
+        <w:t>dt_team</w:t>
+      </w:r>
+      <w:proofErr w:type="spellEnd"/>
+      <w:r>
+        <w:rPr>
+          <w:shd w:val="clear" w:color="auto" w:fill="FFFFFF"/>
+          <w:lang w:val="en-US"/>
+        </w:rPr>
+        <w:t xml:space="preserve">, </w:t>
+      </w:r>
+      <w:proofErr w:type="spellStart"/>
+      <w:r>
+        <w:rPr>
+          <w:shd w:val="clear" w:color="auto" w:fill="FFFFFF"/>
+          <w:lang w:val="en-US"/>
+        </w:rPr>
+        <w:t>nam_project</w:t>
+      </w:r>
+      <w:proofErr w:type="spellEnd"/>
+      <w:r>
+        <w:rPr>
+          <w:shd w:val="clear" w:color="auto" w:fill="FFFFFF"/>
+          <w:lang w:val="en-US"/>
+        </w:rPr>
+        <w:t xml:space="preserve">, </w:t>
+      </w:r>
+      <w:proofErr w:type="spellStart"/>
+      <w:r>
+        <w:rPr>
+          <w:shd w:val="clear" w:color="auto" w:fill="FFFFFF"/>
+          <w:lang w:val="en-US"/>
+        </w:rPr>
+        <w:t>dat_creation</w:t>
+      </w:r>
+      <w:proofErr w:type="spellEnd"/>
+      <w:r>
+        <w:rPr>
+          <w:shd w:val="clear" w:color="auto" w:fill="FFFFFF"/>
+          <w:lang w:val="en-US"/>
+        </w:rPr>
+        <w:t xml:space="preserve">, </w:t>
+      </w:r>
+      <w:proofErr w:type="spellStart"/>
+      <w:r>
+        <w:rPr>
+          <w:shd w:val="clear" w:color="auto" w:fill="FFFFFF"/>
+          <w:lang w:val="en-US"/>
+        </w:rPr>
+        <w:t>dat_closed</w:t>
+      </w:r>
+      <w:proofErr w:type="spellEnd"/>
+      <w:r>
+        <w:rPr>
+          <w:shd w:val="clear" w:color="auto" w:fill="FFFFFF"/>
+          <w:lang w:val="en-US"/>
+        </w:rPr>
+        <w:t xml:space="preserve">, </w:t>
+      </w:r>
+      <w:proofErr w:type="spellStart"/>
+      <w:r>
+        <w:rPr>
+          <w:shd w:val="clear" w:color="auto" w:fill="FFFFFF"/>
+          <w:lang w:val="en-US"/>
+        </w:rPr>
+        <w:t>total_cost</w:t>
+      </w:r>
+      <w:proofErr w:type="spellEnd"/>
+      <w:r>
+        <w:rPr>
+          <w:shd w:val="clear" w:color="auto" w:fill="FFFFFF"/>
+          <w:lang w:val="en-US"/>
+        </w:rPr>
+        <w:t>)</w:t>
+      </w:r>
+    </w:p>
+    <w:p>
+      <w:pPr>
+        <w:rPr>
+          <w:lang w:val="en-US"/>
+        </w:rPr>
+      </w:pPr>
+      <w:r>
+        <w:rPr>
+          <w:lang w:val="en-US"/>
+        </w:rPr>
         <w:t>Sale</w:t>
       </w:r>
-      <w:proofErr w:type="spellEnd"/>
-    </w:p>
-    <w:p>
-      <w:proofErr w:type="spellStart"/>
-      <w:r>
-        <w:t>Client</w:t>
-      </w:r>
-      <w:proofErr w:type="spellEnd"/>
-    </w:p>
-    <w:p>
-      <w:proofErr w:type="spellStart"/>
-      <w:r>
-        <w:rPr>
-          <w:shd w:val="clear" w:color="auto" w:fill="FFFFFF"/>
+      <w:r>
+        <w:rPr>
+          <w:lang w:val="en-US"/>
+        </w:rPr>
+        <w:t xml:space="preserve"> (</w:t>
+      </w:r>
+      <w:proofErr w:type="spellStart"/>
+      <w:r>
+        <w:rPr>
+          <w:lang w:val="en-US"/>
+        </w:rPr>
+        <w:t>idt_sale</w:t>
+      </w:r>
+      <w:proofErr w:type="spellEnd"/>
+      <w:r>
+        <w:rPr>
+          <w:lang w:val="en-US"/>
+        </w:rPr>
+        <w:t xml:space="preserve">, </w:t>
+      </w:r>
+      <w:proofErr w:type="spellStart"/>
+      <w:r>
+        <w:rPr>
+          <w:lang w:val="en-US"/>
+        </w:rPr>
+        <w:t>dat_sale</w:t>
+      </w:r>
+      <w:proofErr w:type="spellEnd"/>
+      <w:r>
+        <w:rPr>
+          <w:lang w:val="en-US"/>
+        </w:rPr>
+        <w:t xml:space="preserve">, </w:t>
+      </w:r>
+      <w:proofErr w:type="spellStart"/>
+      <w:r>
+        <w:rPr>
+          <w:lang w:val="en-US"/>
+        </w:rPr>
+        <w:t>total_cost</w:t>
+      </w:r>
+      <w:proofErr w:type="spellEnd"/>
+      <w:r>
+        <w:rPr>
+          <w:lang w:val="en-US"/>
+        </w:rPr>
+        <w:t>)</w:t>
+      </w:r>
+    </w:p>
+    <w:p>
+      <w:pPr>
+        <w:rPr>
+          <w:lang w:val="en-US"/>
+        </w:rPr>
+      </w:pPr>
+      <w:proofErr w:type="spellStart"/>
+      <w:r>
+        <w:rPr>
+          <w:shd w:val="clear" w:color="auto" w:fill="FFFFFF"/>
+          <w:lang w:val="en-US"/>
         </w:rPr>
         <w:t>Sale_History</w:t>
       </w:r>
       <w:proofErr w:type="spellEnd"/>
-    </w:p>
-    <w:p>
-      <w:pPr>
-        <w:rPr>
-          <w:shd w:val="clear" w:color="auto" w:fill="FFFFFF"/>
-        </w:rPr>
-      </w:pPr>
-      <w:proofErr w:type="spellStart"/>
-      <w:r>
-        <w:rPr>
-          <w:shd w:val="clear" w:color="auto" w:fill="FFFFFF"/>
+      <w:r>
+        <w:rPr>
+          <w:shd w:val="clear" w:color="auto" w:fill="FFFFFF"/>
+          <w:lang w:val="en-US"/>
+        </w:rPr>
+        <w:t xml:space="preserve"> (</w:t>
+      </w:r>
+      <w:proofErr w:type="spellStart"/>
+      <w:r>
+        <w:rPr>
+          <w:shd w:val="clear" w:color="auto" w:fill="FFFFFF"/>
+          <w:lang w:val="en-US"/>
+        </w:rPr>
+        <w:t>idt_sale_history</w:t>
+      </w:r>
+      <w:proofErr w:type="spellEnd"/>
+      <w:r>
+        <w:rPr>
+          <w:shd w:val="clear" w:color="auto" w:fill="FFFFFF"/>
+          <w:lang w:val="en-US"/>
+        </w:rPr>
+        <w:t xml:space="preserve">, </w:t>
+      </w:r>
+      <w:proofErr w:type="spellStart"/>
+      <w:r>
+        <w:rPr>
+          <w:lang w:val="en-US"/>
+        </w:rPr>
+        <w:t>idt_sale</w:t>
+      </w:r>
+      <w:proofErr w:type="spellEnd"/>
+      <w:r>
+        <w:rPr>
+          <w:lang w:val="en-US"/>
+        </w:rPr>
+        <w:t xml:space="preserve">, </w:t>
+      </w:r>
+      <w:proofErr w:type="spellStart"/>
+      <w:r>
+        <w:rPr>
+          <w:lang w:val="en-US"/>
+        </w:rPr>
+        <w:t>dat_sale</w:t>
+      </w:r>
+      <w:proofErr w:type="spellEnd"/>
+      <w:r>
+        <w:rPr>
+          <w:lang w:val="en-US"/>
+        </w:rPr>
+        <w:t xml:space="preserve">, </w:t>
+      </w:r>
+      <w:proofErr w:type="spellStart"/>
+      <w:r>
+        <w:rPr>
+          <w:lang w:val="en-US"/>
+        </w:rPr>
+        <w:t>total_cost</w:t>
+      </w:r>
+      <w:proofErr w:type="spellEnd"/>
+      <w:r>
+        <w:rPr>
+          <w:lang w:val="en-US"/>
+        </w:rPr>
+        <w:t xml:space="preserve">, </w:t>
+      </w:r>
+      <w:proofErr w:type="spellStart"/>
+      <w:r>
+        <w:rPr>
+          <w:lang w:val="en-US"/>
+        </w:rPr>
+        <w:t>dat_update</w:t>
+      </w:r>
+      <w:proofErr w:type="spellEnd"/>
+      <w:r>
+        <w:rPr>
+          <w:lang w:val="en-US"/>
+        </w:rPr>
+        <w:t>)</w:t>
+      </w:r>
+    </w:p>
+    <w:p>
+      <w:pPr>
+        <w:rPr>
+          <w:shd w:val="clear" w:color="auto" w:fill="FFFFFF"/>
+          <w:lang w:val="en-US"/>
+        </w:rPr>
+      </w:pPr>
+      <w:r>
+        <w:rPr>
+          <w:shd w:val="clear" w:color="auto" w:fill="FFFFFF"/>
+          <w:lang w:val="en-US"/>
         </w:rPr>
         <w:t>Employee</w:t>
       </w:r>
-      <w:proofErr w:type="spellEnd"/>
-    </w:p>
-    <w:p>
-      <w:pPr>
-        <w:rPr>
-          <w:shd w:val="clear" w:color="auto" w:fill="FFFFFF"/>
-        </w:rPr>
-      </w:pPr>
-      <w:proofErr w:type="spellStart"/>
-      <w:r>
-        <w:rPr>
-          <w:shd w:val="clear" w:color="auto" w:fill="FFFFFF"/>
+      <w:r>
+        <w:rPr>
+          <w:shd w:val="clear" w:color="auto" w:fill="FFFFFF"/>
+          <w:lang w:val="en-US"/>
+        </w:rPr>
+        <w:t xml:space="preserve"> (</w:t>
+      </w:r>
+      <w:proofErr w:type="spellStart"/>
+      <w:r>
+        <w:rPr>
+          <w:shd w:val="clear" w:color="auto" w:fill="FFFFFF"/>
+          <w:lang w:val="en-US"/>
+        </w:rPr>
+        <w:t>idt_employee</w:t>
+      </w:r>
+      <w:proofErr w:type="spellEnd"/>
+      <w:r>
+        <w:rPr>
+          <w:shd w:val="clear" w:color="auto" w:fill="FFFFFF"/>
+          <w:lang w:val="en-US"/>
+        </w:rPr>
+        <w:t xml:space="preserve">, </w:t>
+      </w:r>
+      <w:proofErr w:type="spellStart"/>
+      <w:r>
+        <w:rPr>
+          <w:shd w:val="clear" w:color="auto" w:fill="FFFFFF"/>
+          <w:lang w:val="en-US"/>
+        </w:rPr>
+        <w:t>idt_</w:t>
+      </w:r>
+      <w:r>
+        <w:rPr>
+          <w:shd w:val="clear" w:color="auto" w:fill="FFFFFF"/>
+          <w:lang w:val="en-US"/>
+        </w:rPr>
+        <w:t>position</w:t>
+      </w:r>
+      <w:proofErr w:type="spellEnd"/>
+      <w:r>
+        <w:rPr>
+          <w:shd w:val="clear" w:color="auto" w:fill="FFFFFF"/>
+          <w:lang w:val="en-US"/>
+        </w:rPr>
+        <w:t xml:space="preserve">, </w:t>
+      </w:r>
+      <w:proofErr w:type="spellStart"/>
+      <w:r>
+        <w:rPr>
+          <w:shd w:val="clear" w:color="auto" w:fill="FFFFFF"/>
+          <w:lang w:val="en-US"/>
+        </w:rPr>
+        <w:t>idt_level_knowlegde</w:t>
+      </w:r>
+      <w:proofErr w:type="spellEnd"/>
+      <w:r>
+        <w:rPr>
+          <w:shd w:val="clear" w:color="auto" w:fill="FFFFFF"/>
+          <w:lang w:val="en-US"/>
+        </w:rPr>
+        <w:t xml:space="preserve">, </w:t>
+      </w:r>
+      <w:proofErr w:type="spellStart"/>
+      <w:r>
+        <w:rPr>
+          <w:shd w:val="clear" w:color="auto" w:fill="FFFFFF"/>
+          <w:lang w:val="en-US"/>
+        </w:rPr>
+        <w:t>nam_employee</w:t>
+      </w:r>
+      <w:proofErr w:type="spellEnd"/>
+      <w:r>
+        <w:rPr>
+          <w:shd w:val="clear" w:color="auto" w:fill="FFFFFF"/>
+          <w:lang w:val="en-US"/>
+        </w:rPr>
+        <w:t xml:space="preserve">, </w:t>
+      </w:r>
+      <w:proofErr w:type="spellStart"/>
+      <w:r>
+        <w:rPr>
+          <w:shd w:val="clear" w:color="auto" w:fill="FFFFFF"/>
+          <w:lang w:val="en-US"/>
+        </w:rPr>
+        <w:t>dat_admission</w:t>
+      </w:r>
+      <w:proofErr w:type="spellEnd"/>
+      <w:r>
+        <w:rPr>
+          <w:shd w:val="clear" w:color="auto" w:fill="FFFFFF"/>
+          <w:lang w:val="en-US"/>
+        </w:rPr>
+        <w:t xml:space="preserve">, </w:t>
+      </w:r>
+      <w:proofErr w:type="spellStart"/>
+      <w:r>
+        <w:rPr>
+          <w:shd w:val="clear" w:color="auto" w:fill="FFFFFF"/>
+          <w:lang w:val="en-US"/>
+        </w:rPr>
+        <w:t>num_salary</w:t>
+      </w:r>
+      <w:proofErr w:type="spellEnd"/>
+      <w:r>
+        <w:rPr>
+          <w:shd w:val="clear" w:color="auto" w:fill="FFFFFF"/>
+          <w:lang w:val="en-US"/>
+        </w:rPr>
+        <w:t xml:space="preserve">, </w:t>
+      </w:r>
+      <w:proofErr w:type="spellStart"/>
+      <w:r>
+        <w:rPr>
+          <w:shd w:val="clear" w:color="auto" w:fill="FFFFFF"/>
+          <w:lang w:val="en-US"/>
+        </w:rPr>
+        <w:t>num_dependt</w:t>
+      </w:r>
+      <w:proofErr w:type="spellEnd"/>
+      <w:r>
+        <w:rPr>
+          <w:shd w:val="clear" w:color="auto" w:fill="FFFFFF"/>
+          <w:lang w:val="en-US"/>
+        </w:rPr>
+        <w:t>)</w:t>
+      </w:r>
+    </w:p>
+    <w:p>
+      <w:pPr>
+        <w:rPr>
+          <w:shd w:val="clear" w:color="auto" w:fill="FFFFFF"/>
+          <w:lang w:val="en-US"/>
+        </w:rPr>
+      </w:pPr>
+      <w:r>
+        <w:rPr>
+          <w:shd w:val="clear" w:color="auto" w:fill="FFFFFF"/>
+          <w:lang w:val="en-US"/>
         </w:rPr>
         <w:t>Dependent</w:t>
       </w:r>
-      <w:proofErr w:type="spellEnd"/>
-    </w:p>
-    <w:p>
-      <w:pPr>
-        <w:rPr>
-          <w:shd w:val="clear" w:color="auto" w:fill="FFFFFF"/>
-        </w:rPr>
-      </w:pPr>
-      <w:proofErr w:type="spellStart"/>
-      <w:r>
-        <w:rPr>
-          <w:shd w:val="clear" w:color="auto" w:fill="FFFFFF"/>
+      <w:r>
+        <w:rPr>
+          <w:shd w:val="clear" w:color="auto" w:fill="FFFFFF"/>
+          <w:lang w:val="en-US"/>
+        </w:rPr>
+        <w:t xml:space="preserve"> (</w:t>
+      </w:r>
+      <w:proofErr w:type="spellStart"/>
+      <w:r>
+        <w:rPr>
+          <w:shd w:val="clear" w:color="auto" w:fill="FFFFFF"/>
+          <w:lang w:val="en-US"/>
+        </w:rPr>
+        <w:t>idt_</w:t>
+      </w:r>
+      <w:proofErr w:type="gramStart"/>
+      <w:r>
+        <w:rPr>
+          <w:shd w:val="clear" w:color="auto" w:fill="FFFFFF"/>
+          <w:lang w:val="en-US"/>
+        </w:rPr>
+        <w:t>dependent</w:t>
+      </w:r>
+      <w:proofErr w:type="spellEnd"/>
+      <w:r>
+        <w:rPr>
+          <w:shd w:val="clear" w:color="auto" w:fill="FFFFFF"/>
+          <w:lang w:val="en-US"/>
+        </w:rPr>
+        <w:t xml:space="preserve">,  </w:t>
+      </w:r>
+      <w:proofErr w:type="spellStart"/>
+      <w:r>
+        <w:rPr>
+          <w:shd w:val="clear" w:color="auto" w:fill="FFFFFF"/>
+          <w:lang w:val="en-US"/>
+        </w:rPr>
+        <w:t>idt</w:t>
+      </w:r>
+      <w:proofErr w:type="gramEnd"/>
+      <w:r>
+        <w:rPr>
+          <w:shd w:val="clear" w:color="auto" w:fill="FFFFFF"/>
+          <w:lang w:val="en-US"/>
+        </w:rPr>
+        <w:t>_employee</w:t>
+      </w:r>
+      <w:proofErr w:type="spellEnd"/>
+      <w:r>
+        <w:rPr>
+          <w:shd w:val="clear" w:color="auto" w:fill="FFFFFF"/>
+          <w:lang w:val="en-US"/>
+        </w:rPr>
+        <w:t xml:space="preserve">, </w:t>
+      </w:r>
+      <w:proofErr w:type="spellStart"/>
+      <w:r>
+        <w:rPr>
+          <w:shd w:val="clear" w:color="auto" w:fill="FFFFFF"/>
+          <w:lang w:val="en-US"/>
+        </w:rPr>
+        <w:t>nam_dependent</w:t>
+      </w:r>
+      <w:proofErr w:type="spellEnd"/>
+      <w:r>
+        <w:rPr>
+          <w:shd w:val="clear" w:color="auto" w:fill="FFFFFF"/>
+          <w:lang w:val="en-US"/>
+        </w:rPr>
+        <w:t xml:space="preserve">, </w:t>
+      </w:r>
+      <w:proofErr w:type="spellStart"/>
+      <w:r>
+        <w:rPr>
+          <w:shd w:val="clear" w:color="auto" w:fill="FFFFFF"/>
+          <w:lang w:val="en-US"/>
+        </w:rPr>
+        <w:t>dat_nasc</w:t>
+      </w:r>
+      <w:proofErr w:type="spellEnd"/>
+      <w:r>
+        <w:rPr>
+          <w:shd w:val="clear" w:color="auto" w:fill="FFFFFF"/>
+          <w:lang w:val="en-US"/>
+        </w:rPr>
+        <w:t xml:space="preserve">, </w:t>
+      </w:r>
+      <w:proofErr w:type="spellStart"/>
+      <w:r>
+        <w:rPr>
+          <w:shd w:val="clear" w:color="auto" w:fill="FFFFFF"/>
+          <w:lang w:val="en-US"/>
+        </w:rPr>
+        <w:t>dat_create</w:t>
+      </w:r>
+      <w:proofErr w:type="spellEnd"/>
+      <w:r>
+        <w:rPr>
+          <w:shd w:val="clear" w:color="auto" w:fill="FFFFFF"/>
+          <w:lang w:val="en-US"/>
+        </w:rPr>
+        <w:t>)</w:t>
+      </w:r>
+      <w:r>
+        <w:rPr>
+          <w:shd w:val="clear" w:color="auto" w:fill="FFFFFF"/>
+          <w:lang w:val="en-US"/>
+        </w:rPr>
+        <w:t>**</w:t>
+      </w:r>
+    </w:p>
+    <w:p>
+      <w:pPr>
+        <w:rPr>
+          <w:shd w:val="clear" w:color="auto" w:fill="FFFFFF"/>
+          <w:lang w:val="en-US"/>
+        </w:rPr>
+      </w:pPr>
+      <w:proofErr w:type="spellStart"/>
+      <w:r>
+        <w:rPr>
+          <w:shd w:val="clear" w:color="auto" w:fill="FFFFFF"/>
+          <w:lang w:val="en-US"/>
         </w:rPr>
         <w:t>Employee_History</w:t>
       </w:r>
       <w:proofErr w:type="spellEnd"/>
-    </w:p>
-    <w:p>
-      <w:pPr>
-        <w:rPr>
-          <w:shd w:val="clear" w:color="auto" w:fill="FFFFFF"/>
-        </w:rPr>
-      </w:pPr>
-      <w:r>
-        <w:rPr>
-          <w:shd w:val="clear" w:color="auto" w:fill="FFFFFF"/>
+      <w:r>
+        <w:rPr>
+          <w:shd w:val="clear" w:color="auto" w:fill="FFFFFF"/>
+          <w:lang w:val="en-US"/>
+        </w:rPr>
+        <w:t xml:space="preserve"> </w:t>
+      </w:r>
+      <w:r>
+        <w:rPr>
+          <w:shd w:val="clear" w:color="auto" w:fill="FFFFFF"/>
+          <w:lang w:val="en-US"/>
+        </w:rPr>
+        <w:t>(</w:t>
+      </w:r>
+      <w:proofErr w:type="spellStart"/>
+      <w:r>
+        <w:rPr>
+          <w:shd w:val="clear" w:color="auto" w:fill="FFFFFF"/>
+          <w:lang w:val="en-US"/>
+        </w:rPr>
+        <w:t>idt_employee_history</w:t>
+      </w:r>
+      <w:proofErr w:type="spellEnd"/>
+      <w:r>
+        <w:rPr>
+          <w:shd w:val="clear" w:color="auto" w:fill="FFFFFF"/>
+          <w:lang w:val="en-US"/>
+        </w:rPr>
+        <w:t xml:space="preserve">, </w:t>
+      </w:r>
+      <w:proofErr w:type="spellStart"/>
+      <w:r>
+        <w:rPr>
+          <w:shd w:val="clear" w:color="auto" w:fill="FFFFFF"/>
+          <w:lang w:val="en-US"/>
+        </w:rPr>
+        <w:t>idt_position</w:t>
+      </w:r>
+      <w:proofErr w:type="spellEnd"/>
+      <w:r>
+        <w:rPr>
+          <w:shd w:val="clear" w:color="auto" w:fill="FFFFFF"/>
+          <w:lang w:val="en-US"/>
+        </w:rPr>
+        <w:t>,</w:t>
+      </w:r>
+      <w:r>
+        <w:rPr>
+          <w:shd w:val="clear" w:color="auto" w:fill="FFFFFF"/>
+          <w:lang w:val="en-US"/>
+        </w:rPr>
+        <w:t xml:space="preserve"> </w:t>
+      </w:r>
+      <w:proofErr w:type="spellStart"/>
+      <w:r>
+        <w:rPr>
+          <w:shd w:val="clear" w:color="auto" w:fill="FFFFFF"/>
+          <w:lang w:val="en-US"/>
+        </w:rPr>
+        <w:t>idt_knowlegde</w:t>
+      </w:r>
+      <w:proofErr w:type="spellEnd"/>
+      <w:r>
+        <w:rPr>
+          <w:shd w:val="clear" w:color="auto" w:fill="FFFFFF"/>
+          <w:lang w:val="en-US"/>
+        </w:rPr>
+        <w:t xml:space="preserve">, </w:t>
+      </w:r>
+      <w:proofErr w:type="spellStart"/>
+      <w:r>
+        <w:rPr>
+          <w:shd w:val="clear" w:color="auto" w:fill="FFFFFF"/>
+          <w:lang w:val="en-US"/>
+        </w:rPr>
+        <w:t>idt_</w:t>
+      </w:r>
+      <w:proofErr w:type="gramStart"/>
+      <w:r>
+        <w:rPr>
+          <w:shd w:val="clear" w:color="auto" w:fill="FFFFFF"/>
+          <w:lang w:val="en-US"/>
+        </w:rPr>
+        <w:t>employee</w:t>
+      </w:r>
+      <w:r>
+        <w:rPr>
+          <w:shd w:val="clear" w:color="auto" w:fill="FFFFFF"/>
+          <w:lang w:val="en-US"/>
+        </w:rPr>
+        <w:t>,idt</w:t>
+      </w:r>
+      <w:proofErr w:type="gramEnd"/>
+      <w:r>
+        <w:rPr>
+          <w:shd w:val="clear" w:color="auto" w:fill="FFFFFF"/>
+          <w:lang w:val="en-US"/>
+        </w:rPr>
+        <w:t>_dependent,dat_update</w:t>
+      </w:r>
+      <w:proofErr w:type="spellEnd"/>
+      <w:r>
+        <w:rPr>
+          <w:shd w:val="clear" w:color="auto" w:fill="FFFFFF"/>
+          <w:lang w:val="en-US"/>
+        </w:rPr>
+        <w:t xml:space="preserve">, </w:t>
+      </w:r>
+      <w:proofErr w:type="spellStart"/>
+      <w:r>
+        <w:rPr>
+          <w:shd w:val="clear" w:color="auto" w:fill="FFFFFF"/>
+          <w:lang w:val="en-US"/>
+        </w:rPr>
+        <w:t>num_salary</w:t>
+      </w:r>
+      <w:proofErr w:type="spellEnd"/>
+      <w:r>
+        <w:rPr>
+          <w:shd w:val="clear" w:color="auto" w:fill="FFFFFF"/>
+          <w:lang w:val="en-US"/>
+        </w:rPr>
+        <w:t>)</w:t>
+      </w:r>
+    </w:p>
+    <w:p>
+      <w:pPr>
+        <w:rPr>
+          <w:shd w:val="clear" w:color="auto" w:fill="FFFFFF"/>
+          <w:lang w:val="en-US"/>
+        </w:rPr>
+      </w:pPr>
+      <w:r>
+        <w:rPr>
+          <w:shd w:val="clear" w:color="auto" w:fill="FFFFFF"/>
+          <w:lang w:val="en-US"/>
         </w:rPr>
         <w:t>Team</w:t>
       </w:r>
-    </w:p>
-    <w:p>
-      <w:pPr>
-        <w:rPr>
-          <w:shd w:val="clear" w:color="auto" w:fill="FFFFFF"/>
-        </w:rPr>
-      </w:pPr>
-      <w:proofErr w:type="spellStart"/>
-      <w:r>
-        <w:rPr>
-          <w:shd w:val="clear" w:color="auto" w:fill="FFFFFF"/>
+      <w:r>
+        <w:rPr>
+          <w:shd w:val="clear" w:color="auto" w:fill="FFFFFF"/>
+          <w:lang w:val="en-US"/>
+        </w:rPr>
+        <w:t xml:space="preserve"> (</w:t>
+      </w:r>
+      <w:proofErr w:type="spellStart"/>
+      <w:r>
+        <w:rPr>
+          <w:shd w:val="clear" w:color="auto" w:fill="FFFFFF"/>
+          <w:lang w:val="en-US"/>
+        </w:rPr>
+        <w:t>dit_team</w:t>
+      </w:r>
+      <w:proofErr w:type="spellEnd"/>
+      <w:r>
+        <w:rPr>
+          <w:shd w:val="clear" w:color="auto" w:fill="FFFFFF"/>
+          <w:lang w:val="en-US"/>
+        </w:rPr>
+        <w:t xml:space="preserve">, </w:t>
+      </w:r>
+      <w:proofErr w:type="spellStart"/>
+      <w:r>
+        <w:rPr>
+          <w:shd w:val="clear" w:color="auto" w:fill="FFFFFF"/>
+          <w:lang w:val="en-US"/>
+        </w:rPr>
+        <w:t>idt_project</w:t>
+      </w:r>
+      <w:proofErr w:type="spellEnd"/>
+      <w:r>
+        <w:rPr>
+          <w:shd w:val="clear" w:color="auto" w:fill="FFFFFF"/>
+          <w:lang w:val="en-US"/>
+        </w:rPr>
+        <w:t xml:space="preserve">, </w:t>
+      </w:r>
+      <w:proofErr w:type="spellStart"/>
+      <w:r>
+        <w:rPr>
+          <w:shd w:val="clear" w:color="auto" w:fill="FFFFFF"/>
+          <w:lang w:val="en-US"/>
+        </w:rPr>
+        <w:t>idt_employee</w:t>
+      </w:r>
+      <w:proofErr w:type="spellEnd"/>
+      <w:r>
+        <w:rPr>
+          <w:shd w:val="clear" w:color="auto" w:fill="FFFFFF"/>
+          <w:lang w:val="en-US"/>
+        </w:rPr>
+        <w:t xml:space="preserve">, </w:t>
+      </w:r>
+      <w:proofErr w:type="spellStart"/>
+      <w:r>
+        <w:rPr>
+          <w:shd w:val="clear" w:color="auto" w:fill="FFFFFF"/>
+          <w:lang w:val="en-US"/>
+        </w:rPr>
+        <w:t>idt_manager</w:t>
+      </w:r>
+      <w:proofErr w:type="spellEnd"/>
+      <w:r>
+        <w:rPr>
+          <w:shd w:val="clear" w:color="auto" w:fill="FFFFFF"/>
+          <w:lang w:val="en-US"/>
+        </w:rPr>
+        <w:t xml:space="preserve">, </w:t>
+      </w:r>
+      <w:proofErr w:type="spellStart"/>
+      <w:r>
+        <w:rPr>
+          <w:shd w:val="clear" w:color="auto" w:fill="FFFFFF"/>
+          <w:lang w:val="en-US"/>
+        </w:rPr>
+        <w:t>nam_team</w:t>
+      </w:r>
+      <w:proofErr w:type="spellEnd"/>
+      <w:r>
+        <w:rPr>
+          <w:shd w:val="clear" w:color="auto" w:fill="FFFFFF"/>
+          <w:lang w:val="en-US"/>
+        </w:rPr>
+        <w:t>) **</w:t>
+      </w:r>
+    </w:p>
+    <w:p>
+      <w:pPr>
+        <w:rPr>
+          <w:shd w:val="clear" w:color="auto" w:fill="FFFFFF"/>
+          <w:lang w:val="en-US"/>
+        </w:rPr>
+      </w:pPr>
+      <w:proofErr w:type="spellStart"/>
+      <w:r>
+        <w:rPr>
+          <w:shd w:val="clear" w:color="auto" w:fill="FFFFFF"/>
+          <w:lang w:val="en-US"/>
         </w:rPr>
         <w:t>Level_Knowledge</w:t>
       </w:r>
       <w:proofErr w:type="spellEnd"/>
-    </w:p>
-    <w:p>
-      <w:pPr>
-        <w:rPr>
-          <w:shd w:val="clear" w:color="auto" w:fill="FFFFFF"/>
-        </w:rPr>
-      </w:pPr>
-      <w:r>
-        <w:rPr>
-          <w:shd w:val="clear" w:color="auto" w:fill="FFFFFF"/>
-        </w:rPr>
-        <w:t>Office</w:t>
-      </w:r>
-    </w:p>
-    <w:p>
-      <w:pPr>
-        <w:rPr>
-          <w:shd w:val="clear" w:color="auto" w:fill="FFFFFF"/>
-        </w:rPr>
-      </w:pPr>
-      <w:proofErr w:type="spellStart"/>
-      <w:r>
-        <w:rPr>
-          <w:shd w:val="clear" w:color="auto" w:fill="FFFFFF"/>
-        </w:rPr>
-        <w:t>Company</w:t>
-      </w:r>
-      <w:proofErr w:type="spellEnd"/>
-    </w:p>
-    <w:p>
-      <w:pPr>
-        <w:rPr>
-          <w:shd w:val="clear" w:color="auto" w:fill="FFFFFF"/>
+      <w:r>
+        <w:rPr>
+          <w:shd w:val="clear" w:color="auto" w:fill="FFFFFF"/>
+          <w:lang w:val="en-US"/>
+        </w:rPr>
+        <w:t xml:space="preserve"> (</w:t>
+      </w:r>
+      <w:proofErr w:type="spellStart"/>
+      <w:r>
+        <w:rPr>
+          <w:shd w:val="clear" w:color="auto" w:fill="FFFFFF"/>
+          <w:lang w:val="en-US"/>
+        </w:rPr>
+        <w:t>idt_knowlegde</w:t>
+      </w:r>
+      <w:proofErr w:type="spellEnd"/>
+      <w:r>
+        <w:rPr>
+          <w:shd w:val="clear" w:color="auto" w:fill="FFFFFF"/>
+          <w:lang w:val="en-US"/>
+        </w:rPr>
+        <w:t xml:space="preserve">, </w:t>
+      </w:r>
+      <w:proofErr w:type="spellStart"/>
+      <w:r>
+        <w:rPr>
+          <w:shd w:val="clear" w:color="auto" w:fill="FFFFFF"/>
+          <w:lang w:val="en-US"/>
+        </w:rPr>
+        <w:t>nam_level_knowledge</w:t>
+      </w:r>
+      <w:proofErr w:type="spellEnd"/>
+      <w:r>
+        <w:rPr>
+          <w:shd w:val="clear" w:color="auto" w:fill="FFFFFF"/>
+          <w:lang w:val="en-US"/>
+        </w:rPr>
+        <w:t>)</w:t>
+      </w:r>
+      <w:r>
+        <w:rPr>
+          <w:shd w:val="clear" w:color="auto" w:fill="FFFFFF"/>
+          <w:lang w:val="en-US"/>
+        </w:rPr>
+        <w:t xml:space="preserve"> **</w:t>
+      </w:r>
+    </w:p>
+    <w:p>
+      <w:pPr>
+        <w:rPr>
+          <w:shd w:val="clear" w:color="auto" w:fill="FFFFFF"/>
+          <w:lang w:val="en-US"/>
+        </w:rPr>
+      </w:pPr>
+      <w:r>
+        <w:rPr>
+          <w:shd w:val="clear" w:color="auto" w:fill="FFFFFF"/>
+          <w:lang w:val="en-US"/>
+        </w:rPr>
+        <w:t>position (</w:t>
+      </w:r>
+      <w:proofErr w:type="spellStart"/>
+      <w:r>
+        <w:rPr>
+          <w:shd w:val="clear" w:color="auto" w:fill="FFFFFF"/>
+          <w:lang w:val="en-US"/>
+        </w:rPr>
+        <w:t>idt_</w:t>
+      </w:r>
+      <w:r>
+        <w:rPr>
+          <w:shd w:val="clear" w:color="auto" w:fill="FFFFFF"/>
+          <w:lang w:val="en-US"/>
+        </w:rPr>
+        <w:t>positon</w:t>
+      </w:r>
+      <w:proofErr w:type="spellEnd"/>
+      <w:r>
+        <w:rPr>
+          <w:shd w:val="clear" w:color="auto" w:fill="FFFFFF"/>
+          <w:lang w:val="en-US"/>
+        </w:rPr>
+        <w:t xml:space="preserve">, </w:t>
+      </w:r>
+      <w:proofErr w:type="spellStart"/>
+      <w:r>
+        <w:rPr>
+          <w:shd w:val="clear" w:color="auto" w:fill="FFFFFF"/>
+          <w:lang w:val="en-US"/>
+        </w:rPr>
+        <w:t>nam_</w:t>
+      </w:r>
+      <w:r>
+        <w:rPr>
+          <w:shd w:val="clear" w:color="auto" w:fill="FFFFFF"/>
+          <w:lang w:val="en-US"/>
+        </w:rPr>
+        <w:t>position</w:t>
+      </w:r>
+      <w:proofErr w:type="spellEnd"/>
+      <w:r>
+        <w:rPr>
+          <w:shd w:val="clear" w:color="auto" w:fill="FFFFFF"/>
+          <w:lang w:val="en-US"/>
+        </w:rPr>
+        <w:t>)</w:t>
+      </w:r>
+    </w:p>
+    <w:p>
+      <w:pPr>
+        <w:rPr>
+          <w:shd w:val="clear" w:color="auto" w:fill="FFFFFF"/>
+          <w:lang w:val="en-US"/>
+        </w:rPr>
+      </w:pPr>
+      <w:proofErr w:type="spellStart"/>
+      <w:r>
+        <w:rPr>
+          <w:shd w:val="clear" w:color="auto" w:fill="FFFFFF"/>
+          <w:lang w:val="en-US"/>
+        </w:rPr>
+        <w:t>financial_control</w:t>
+      </w:r>
+      <w:proofErr w:type="spellEnd"/>
+      <w:r>
+        <w:rPr>
+          <w:shd w:val="clear" w:color="auto" w:fill="FFFFFF"/>
+          <w:lang w:val="en-US"/>
+        </w:rPr>
+        <w:t xml:space="preserve"> (</w:t>
+      </w:r>
+      <w:proofErr w:type="spellStart"/>
+      <w:r>
+        <w:rPr>
+          <w:shd w:val="clear" w:color="auto" w:fill="FFFFFF"/>
+          <w:lang w:val="en-US"/>
+        </w:rPr>
+        <w:t>idt_financial_control</w:t>
+      </w:r>
+      <w:proofErr w:type="spellEnd"/>
+      <w:r>
+        <w:rPr>
+          <w:shd w:val="clear" w:color="auto" w:fill="FFFFFF"/>
+          <w:lang w:val="en-US"/>
+        </w:rPr>
+        <w:t xml:space="preserve">, </w:t>
+      </w:r>
+      <w:proofErr w:type="spellStart"/>
+      <w:r>
+        <w:rPr>
+          <w:shd w:val="clear" w:color="auto" w:fill="FFFFFF"/>
+          <w:lang w:val="en-US"/>
+        </w:rPr>
+        <w:t>idt_project</w:t>
+      </w:r>
+      <w:proofErr w:type="spellEnd"/>
+      <w:r>
+        <w:rPr>
+          <w:shd w:val="clear" w:color="auto" w:fill="FFFFFF"/>
+          <w:lang w:val="en-US"/>
+        </w:rPr>
+        <w:t xml:space="preserve">, </w:t>
+      </w:r>
+      <w:proofErr w:type="spellStart"/>
+      <w:r>
+        <w:rPr>
+          <w:shd w:val="clear" w:color="auto" w:fill="FFFFFF"/>
+          <w:lang w:val="en-US"/>
+        </w:rPr>
+        <w:t>total_cost</w:t>
+      </w:r>
+      <w:proofErr w:type="spellEnd"/>
+      <w:r>
+        <w:rPr>
+          <w:shd w:val="clear" w:color="auto" w:fill="FFFFFF"/>
+          <w:lang w:val="en-US"/>
+        </w:rPr>
+        <w:t xml:space="preserve">, </w:t>
+      </w:r>
+      <w:proofErr w:type="spellStart"/>
+      <w:r>
+        <w:rPr>
+          <w:shd w:val="clear" w:color="auto" w:fill="FFFFFF"/>
+          <w:lang w:val="en-US"/>
+        </w:rPr>
+        <w:t>qtd_func</w:t>
+      </w:r>
+      <w:proofErr w:type="spellEnd"/>
+      <w:r>
+        <w:rPr>
+          <w:shd w:val="clear" w:color="auto" w:fill="FFFFFF"/>
+          <w:lang w:val="en-US"/>
+        </w:rPr>
+        <w:t>, tool)</w:t>
+      </w:r>
+    </w:p>
+    <w:p>
+      <w:pPr>
+        <w:rPr>
+          <w:shd w:val="clear" w:color="auto" w:fill="FFFFFF"/>
+          <w:lang w:val="en-US"/>
+        </w:rPr>
+      </w:pPr>
+    </w:p>
+    <w:p>
+      <w:pPr>
+        <w:rPr>
+          <w:shd w:val="clear" w:color="auto" w:fill="FFFFFF"/>
+          <w:lang w:val="en-US"/>
+        </w:rPr>
+      </w:pPr>
+      <w:r>
+        <w:rPr>
+          <w:shd w:val="clear" w:color="auto" w:fill="FFFFFF"/>
+          <w:lang w:val="en-US"/>
+        </w:rPr>
+        <w:t xml:space="preserve">  </w:t>
+      </w:r>
+    </w:p>
+    <w:p>
+      <w:pPr>
+        <w:rPr>
+          <w:shd w:val="clear" w:color="auto" w:fill="FFFFFF"/>
+          <w:lang w:val="en-US"/>
+        </w:rPr>
+      </w:pPr>
+    </w:p>
+    <w:p>
+      <w:pPr>
+        <w:rPr>
+          <w:shd w:val="clear" w:color="auto" w:fill="FFFFFF"/>
+          <w:lang w:val="en-US"/>
         </w:rPr>
       </w:pPr>
     </w:p>
@@ -434,6 +1811,56 @@
     </w:sectPr>
   </w:body>
 </w:document>
+</file>
+
+<file path=word/endnotes.xml><?xml version="1.0" encoding="utf-8"?>
+<w:endnotes xmlns:wpc="http://schemas.microsoft.com/office/word/2010/wordprocessingCanvas" xmlns:cx="http://schemas.microsoft.com/office/drawing/2014/chartex" xmlns:cx1="http://schemas.microsoft.com/office/drawing/2015/9/8/chartex" xmlns:cx2="http://schemas.microsoft.com/office/drawing/2015/10/21/chartex" xmlns:cx3="http://schemas.microsoft.com/office/drawing/2016/5/9/chartex" xmlns:cx4="http://schemas.microsoft.com/office/drawing/2016/5/10/chartex" xmlns:cx5="http://schemas.microsoft.com/office/drawing/2016/5/11/chartex" xmlns:cx6="http://schemas.microsoft.com/office/drawing/2016/5/12/chartex" xmlns:cx7="http://schemas.microsoft.com/office/drawing/2016/5/13/chartex" xmlns:cx8="http://schemas.microsoft.com/office/drawing/2016/5/14/chartex" xmlns:mc="http://schemas.openxmlformats.org/markup-compatibility/2006" xmlns:aink="http://schemas.microsoft.com/office/drawing/2016/ink" xmlns:am3d="http://schemas.microsoft.com/office/drawing/2017/model3d" xmlns:o="urn:schemas-microsoft-com:office:office" xmlns:r="http://schemas.openxmlformats.org/officeDocument/2006/relationships" xmlns:m="http://schemas.openxmlformats.org/officeDocument/2006/math" xmlns:v="urn:schemas-microsoft-com:vml" xmlns:wp14="http://schemas.microsoft.com/office/word/2010/wordprocessingDrawing" xmlns:wp="http://schemas.openxmlformats.org/drawingml/2006/wordprocessingDrawing" xmlns:w10="urn:schemas-microsoft-com:office:word" xmlns:w="http://schemas.openxmlformats.org/wordprocessingml/2006/main" xmlns:w14="http://schemas.microsoft.com/office/word/2010/wordml" xmlns:w15="http://schemas.microsoft.com/office/word/2012/wordml" xmlns:w16cid="http://schemas.microsoft.com/office/word/2016/wordml/cid" xmlns:w16se="http://schemas.microsoft.com/office/word/2015/wordml/symex" xmlns:wpg="http://schemas.microsoft.com/office/word/2010/wordprocessingGroup" xmlns:wpi="http://schemas.microsoft.com/office/word/2010/wordprocessingInk" xmlns:wne="http://schemas.microsoft.com/office/word/2006/wordml" xmlns:wps="http://schemas.microsoft.com/office/word/2010/wordprocessingShape" mc:Ignorable="w14 w15 w16se w16cid wp14">
+  <w:endnote w:type="separator" w:id="-1">
+    <w:p>
+      <w:pPr>
+        <w:spacing w:after="0" w:line="240" w:lineRule="auto"/>
+      </w:pPr>
+      <w:r>
+        <w:separator/>
+      </w:r>
+    </w:p>
+  </w:endnote>
+  <w:endnote w:type="continuationSeparator" w:id="0">
+    <w:p>
+      <w:pPr>
+        <w:spacing w:after="0" w:line="240" w:lineRule="auto"/>
+      </w:pPr>
+      <w:r>
+        <w:continuationSeparator/>
+      </w:r>
+    </w:p>
+  </w:endnote>
+</w:endnotes>
+</file>
+
+<file path=word/footnotes.xml><?xml version="1.0" encoding="utf-8"?>
+<w:footnotes xmlns:wpc="http://schemas.microsoft.com/office/word/2010/wordprocessingCanvas" xmlns:cx="http://schemas.microsoft.com/office/drawing/2014/chartex" xmlns:cx1="http://schemas.microsoft.com/office/drawing/2015/9/8/chartex" xmlns:cx2="http://schemas.microsoft.com/office/drawing/2015/10/21/chartex" xmlns:cx3="http://schemas.microsoft.com/office/drawing/2016/5/9/chartex" xmlns:cx4="http://schemas.microsoft.com/office/drawing/2016/5/10/chartex" xmlns:cx5="http://schemas.microsoft.com/office/drawing/2016/5/11/chartex" xmlns:cx6="http://schemas.microsoft.com/office/drawing/2016/5/12/chartex" xmlns:cx7="http://schemas.microsoft.com/office/drawing/2016/5/13/chartex" xmlns:cx8="http://schemas.microsoft.com/office/drawing/2016/5/14/chartex" xmlns:mc="http://schemas.openxmlformats.org/markup-compatibility/2006" xmlns:aink="http://schemas.microsoft.com/office/drawing/2016/ink" xmlns:am3d="http://schemas.microsoft.com/office/drawing/2017/model3d" xmlns:o="urn:schemas-microsoft-com:office:office" xmlns:r="http://schemas.openxmlformats.org/officeDocument/2006/relationships" xmlns:m="http://schemas.openxmlformats.org/officeDocument/2006/math" xmlns:v="urn:schemas-microsoft-com:vml" xmlns:wp14="http://schemas.microsoft.com/office/word/2010/wordprocessingDrawing" xmlns:wp="http://schemas.openxmlformats.org/drawingml/2006/wordprocessingDrawing" xmlns:w10="urn:schemas-microsoft-com:office:word" xmlns:w="http://schemas.openxmlformats.org/wordprocessingml/2006/main" xmlns:w14="http://schemas.microsoft.com/office/word/2010/wordml" xmlns:w15="http://schemas.microsoft.com/office/word/2012/wordml" xmlns:w16cid="http://schemas.microsoft.com/office/word/2016/wordml/cid" xmlns:w16se="http://schemas.microsoft.com/office/word/2015/wordml/symex" xmlns:wpg="http://schemas.microsoft.com/office/word/2010/wordprocessingGroup" xmlns:wpi="http://schemas.microsoft.com/office/word/2010/wordprocessingInk" xmlns:wne="http://schemas.microsoft.com/office/word/2006/wordml" xmlns:wps="http://schemas.microsoft.com/office/word/2010/wordprocessingShape" mc:Ignorable="w14 w15 w16se w16cid wp14">
+  <w:footnote w:type="separator" w:id="-1">
+    <w:p>
+      <w:pPr>
+        <w:spacing w:after="0" w:line="240" w:lineRule="auto"/>
+      </w:pPr>
+      <w:r>
+        <w:separator/>
+      </w:r>
+    </w:p>
+  </w:footnote>
+  <w:footnote w:type="continuationSeparator" w:id="0">
+    <w:p>
+      <w:pPr>
+        <w:spacing w:after="0" w:line="240" w:lineRule="auto"/>
+      </w:pPr>
+      <w:r>
+        <w:continuationSeparator/>
+      </w:r>
+    </w:p>
+  </w:footnote>
+</w:footnotes>
 </file>
 
 <file path=word/styles.xml><?xml version="1.0" encoding="utf-8"?>

</xml_diff>